<commit_message>
Enhanced the design of Shift Roster page
</commit_message>
<xml_diff>
--- a/Documentation/AI Prompts/Azure Cloud Deployment.docx
+++ b/Documentation/AI Prompts/Azure Cloud Deployment.docx
@@ -18,9 +18,267 @@
         <w:t>I used Code-First Model for the Entity Framework where I defined the models in C# classes and then generate the DB via migrations. I have successfully created the DB in SQL Server. Now, I need to deploy the system in Azure App Service and migrate the database to Azure SQL Database. Provide step-by-step procedures on how to do database migration to Azure SQL Database using either Visual Studio or CLI.</w:t>
       </w:r>
     </w:p>
-    <w:p/>
+    <w:p>
+      <w:pPr>
+        <w:jc w:val="center"/>
+        <w:rPr>
+          <w:sz w:val="72"/>
+          <w:szCs w:val="72"/>
+        </w:rPr>
+      </w:pPr>
+      <w:r>
+        <w:rPr>
+          <w:sz w:val="72"/>
+          <w:szCs w:val="72"/>
+        </w:rPr>
+        <w:t>I like cats a lot</w:t>
+      </w:r>
+    </w:p>
+    <w:p>
+      <w:pPr>
+        <w:jc w:val="center"/>
+        <w:rPr>
+          <w:sz w:val="72"/>
+          <w:szCs w:val="72"/>
+        </w:rPr>
+      </w:pPr>
+      <w:r>
+        <w:rPr>
+          <w:noProof/>
+          <w:color w:val="FF0000"/>
+          <w:sz w:val="72"/>
+          <w:szCs w:val="72"/>
+        </w:rPr>
+        <mc:AlternateContent>
+          <mc:Choice Requires="wps">
+            <w:drawing>
+              <wp:anchor distT="0" distB="0" distL="114300" distR="114300" simplePos="0" relativeHeight="251659264" behindDoc="0" locked="0" layoutInCell="1" allowOverlap="1" wp14:anchorId="200C1E4F" wp14:editId="1FCFE256">
+                <wp:simplePos x="0" y="0"/>
+                <wp:positionH relativeFrom="column">
+                  <wp:posOffset>1416527</wp:posOffset>
+                </wp:positionH>
+                <wp:positionV relativeFrom="paragraph">
+                  <wp:posOffset>103101</wp:posOffset>
+                </wp:positionV>
+                <wp:extent cx="2896408" cy="1231163"/>
+                <wp:effectExtent l="38100" t="38100" r="56515" b="83820"/>
+                <wp:wrapNone/>
+                <wp:docPr id="833071125" name="Isosceles Triangle 4"/>
+                <wp:cNvGraphicFramePr/>
+                <a:graphic xmlns:a="http://schemas.openxmlformats.org/drawingml/2006/main">
+                  <a:graphicData uri="http://schemas.microsoft.com/office/word/2010/wordprocessingShape">
+                    <wps:wsp>
+                      <wps:cNvSpPr/>
+                      <wps:spPr>
+                        <a:xfrm>
+                          <a:off x="0" y="0"/>
+                          <a:ext cx="2896408" cy="1231163"/>
+                        </a:xfrm>
+                        <a:prstGeom prst="triangle">
+                          <a:avLst/>
+                        </a:prstGeom>
+                        <a:ln/>
+                      </wps:spPr>
+                      <wps:style>
+                        <a:lnRef idx="0">
+                          <a:schemeClr val="accent3"/>
+                        </a:lnRef>
+                        <a:fillRef idx="3">
+                          <a:schemeClr val="accent3"/>
+                        </a:fillRef>
+                        <a:effectRef idx="3">
+                          <a:schemeClr val="accent3"/>
+                        </a:effectRef>
+                        <a:fontRef idx="minor">
+                          <a:schemeClr val="lt1"/>
+                        </a:fontRef>
+                      </wps:style>
+                      <wps:bodyPr rot="0" spcFirstLastPara="0" vertOverflow="overflow" horzOverflow="overflow" vert="horz" wrap="square" lIns="91440" tIns="45720" rIns="91440" bIns="45720" numCol="1" spcCol="0" rtlCol="0" fromWordArt="0" anchor="ctr" anchorCtr="0" forceAA="0" compatLnSpc="1">
+                        <a:prstTxWarp prst="textNoShape">
+                          <a:avLst/>
+                        </a:prstTxWarp>
+                        <a:noAutofit/>
+                      </wps:bodyPr>
+                    </wps:wsp>
+                  </a:graphicData>
+                </a:graphic>
+                <wp14:sizeRelH relativeFrom="margin">
+                  <wp14:pctWidth>0</wp14:pctWidth>
+                </wp14:sizeRelH>
+                <wp14:sizeRelV relativeFrom="margin">
+                  <wp14:pctHeight>0</wp14:pctHeight>
+                </wp14:sizeRelV>
+              </wp:anchor>
+            </w:drawing>
+          </mc:Choice>
+          <mc:Fallback>
+            <w:pict>
+              <v:shapetype w14:anchorId="182399AD" id="_x0000_t5" coordsize="21600,21600" o:spt="5" adj="10800" path="m@0,l,21600r21600,xe">
+                <v:stroke joinstyle="miter"/>
+                <v:formulas>
+                  <v:f eqn="val #0"/>
+                  <v:f eqn="prod #0 1 2"/>
+                  <v:f eqn="sum @1 10800 0"/>
+                </v:formulas>
+                <v:path gradientshapeok="t" o:connecttype="custom" o:connectlocs="@0,0;@1,10800;0,21600;10800,21600;21600,21600;@2,10800" textboxrect="0,10800,10800,18000;5400,10800,16200,18000;10800,10800,21600,18000;0,7200,7200,21600;7200,7200,14400,21600;14400,7200,21600,21600"/>
+                <v:handles>
+                  <v:h position="#0,topLeft" xrange="0,21600"/>
+                </v:handles>
+              </v:shapetype>
+              <v:shape id="Isosceles Triangle 4" o:spid="_x0000_s1026" type="#_x0000_t5" style="position:absolute;margin-left:111.55pt;margin-top:8.1pt;width:228.05pt;height:96.95pt;z-index:251659264;visibility:visible;mso-wrap-style:square;mso-width-percent:0;mso-height-percent:0;mso-wrap-distance-left:9pt;mso-wrap-distance-top:0;mso-wrap-distance-right:9pt;mso-wrap-distance-bottom:0;mso-position-horizontal:absolute;mso-position-horizontal-relative:text;mso-position-vertical:absolute;mso-position-vertical-relative:text;mso-width-percent:0;mso-height-percent:0;mso-width-relative:margin;mso-height-relative:margin;v-text-anchor:middle" o:gfxdata="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" fillcolor="#1d7e2a [3030]" stroked="f">
+                <v:fill color2="#186923 [3174]" rotate="t" colors="0 #4a7e4e;.5 #156f21;1 #0e6519" focus="100%" type="gradient">
+                  <o:fill v:ext="view" type="gradientUnscaled"/>
+                </v:fill>
+                <v:shadow on="t" color="black" opacity="41287f" offset="0,1.5pt"/>
+              </v:shape>
+            </w:pict>
+          </mc:Fallback>
+        </mc:AlternateContent>
+      </w:r>
+    </w:p>
+    <w:p>
+      <w:pPr>
+        <w:jc w:val="center"/>
+        <w:rPr>
+          <w:sz w:val="72"/>
+          <w:szCs w:val="72"/>
+        </w:rPr>
+      </w:pPr>
+    </w:p>
+    <w:p>
+      <w:pPr>
+        <w:jc w:val="center"/>
+      </w:pPr>
+      <w:r>
+        <w:rPr>
+          <w:noProof/>
+          <w:sz w:val="72"/>
+          <w:szCs w:val="72"/>
+        </w:rPr>
+        <w:drawing>
+          <wp:inline distT="0" distB="0" distL="0" distR="0" wp14:anchorId="76263F4C" wp14:editId="594C32CB">
+            <wp:extent cx="2944051" cy="2520667"/>
+            <wp:effectExtent l="57150" t="57150" r="66040" b="51435"/>
+            <wp:docPr id="1449382604" name="Picture 1" descr="A grey kitten with blue eyes&#10;&#10;AI-generated content may be incorrect."/>
+            <wp:cNvGraphicFramePr>
+              <a:graphicFrameLocks xmlns:a="http://schemas.openxmlformats.org/drawingml/2006/main" noChangeAspect="1"/>
+            </wp:cNvGraphicFramePr>
+            <a:graphic xmlns:a="http://schemas.openxmlformats.org/drawingml/2006/main">
+              <a:graphicData uri="http://schemas.openxmlformats.org/drawingml/2006/picture">
+                <pic:pic xmlns:pic="http://schemas.openxmlformats.org/drawingml/2006/picture">
+                  <pic:nvPicPr>
+                    <pic:cNvPr id="1449382604" name="Picture 1" descr="A grey kitten with blue eyes&#10;&#10;AI-generated content may be incorrect."/>
+                    <pic:cNvPicPr/>
+                  </pic:nvPicPr>
+                  <pic:blipFill rotWithShape="1">
+                    <a:blip r:embed="rId5" cstate="print">
+                      <a:extLst>
+                        <a:ext uri="{28A0092B-C50C-407E-A947-70E740481C1C}">
+                          <a14:useLocalDpi xmlns:a14="http://schemas.microsoft.com/office/drawing/2010/main" val="0"/>
+                        </a:ext>
+                        <a:ext uri="{837473B0-CC2E-450A-ABE3-18F120FF3D39}">
+                          <a1611:picAttrSrcUrl xmlns:a1611="http://schemas.microsoft.com/office/drawing/2016/11/main" r:id="rId6"/>
+                        </a:ext>
+                      </a:extLst>
+                    </a:blip>
+                    <a:srcRect r="19732"/>
+                    <a:stretch>
+                      <a:fillRect/>
+                    </a:stretch>
+                  </pic:blipFill>
+                  <pic:spPr bwMode="auto">
+                    <a:xfrm>
+                      <a:off x="0" y="0"/>
+                      <a:ext cx="2954652" cy="2529744"/>
+                    </a:xfrm>
+                    <a:prstGeom prst="rect">
+                      <a:avLst/>
+                    </a:prstGeom>
+                    <a:ln w="50800">
+                      <a:solidFill>
+                        <a:srgbClr val="EE0000"/>
+                      </a:solidFill>
+                    </a:ln>
+                    <a:extLst>
+                      <a:ext uri="{53640926-AAD7-44D8-BBD7-CCE9431645EC}">
+                        <a14:shadowObscured xmlns:a14="http://schemas.microsoft.com/office/drawing/2010/main"/>
+                      </a:ext>
+                    </a:extLst>
+                  </pic:spPr>
+                </pic:pic>
+              </a:graphicData>
+            </a:graphic>
+          </wp:inline>
+        </w:drawing>
+      </w:r>
+    </w:p>
+    <w:p>
+      <w:pPr>
+        <w:jc w:val="center"/>
+      </w:pPr>
+    </w:p>
+    <w:p>
+      <w:r>
+        <w:br w:type="page"/>
+      </w:r>
+    </w:p>
+    <w:p>
+      <w:pPr>
+        <w:jc w:val="center"/>
+      </w:pPr>
+      <w:r>
+        <w:rPr>
+          <w:noProof/>
+        </w:rPr>
+        <w:lastRenderedPageBreak/>
+        <w:drawing>
+          <wp:inline distT="0" distB="0" distL="0" distR="0" wp14:anchorId="62119A8F" wp14:editId="253F209C">
+            <wp:extent cx="4138766" cy="3039191"/>
+            <wp:effectExtent l="0" t="0" r="0" b="8890"/>
+            <wp:docPr id="599418444" name="Picture 5"/>
+            <wp:cNvGraphicFramePr>
+              <a:graphicFrameLocks xmlns:a="http://schemas.openxmlformats.org/drawingml/2006/main" noChangeAspect="1"/>
+            </wp:cNvGraphicFramePr>
+            <a:graphic xmlns:a="http://schemas.openxmlformats.org/drawingml/2006/main">
+              <a:graphicData uri="http://schemas.openxmlformats.org/drawingml/2006/picture">
+                <pic:pic xmlns:pic="http://schemas.openxmlformats.org/drawingml/2006/picture">
+                  <pic:nvPicPr>
+                    <pic:cNvPr id="599418444" name="Picture 599418444"/>
+                    <pic:cNvPicPr/>
+                  </pic:nvPicPr>
+                  <pic:blipFill>
+                    <a:blip r:embed="rId7">
+                      <a:extLst>
+                        <a:ext uri="{28A0092B-C50C-407E-A947-70E740481C1C}">
+                          <a14:useLocalDpi xmlns:a14="http://schemas.microsoft.com/office/drawing/2010/main" val="0"/>
+                        </a:ext>
+                        <a:ext uri="{837473B0-CC2E-450A-ABE3-18F120FF3D39}">
+                          <a1611:picAttrSrcUrl xmlns:a1611="http://schemas.microsoft.com/office/drawing/2016/11/main" r:id="rId8"/>
+                        </a:ext>
+                      </a:extLst>
+                    </a:blip>
+                    <a:stretch>
+                      <a:fillRect/>
+                    </a:stretch>
+                  </pic:blipFill>
+                  <pic:spPr>
+                    <a:xfrm>
+                      <a:off x="0" y="0"/>
+                      <a:ext cx="4146889" cy="3045156"/>
+                    </a:xfrm>
+                    <a:prstGeom prst="rect">
+                      <a:avLst/>
+                    </a:prstGeom>
+                  </pic:spPr>
+                </pic:pic>
+              </a:graphicData>
+            </a:graphic>
+          </wp:inline>
+        </w:drawing>
+      </w:r>
+    </w:p>
     <w:sectPr>
-      <w:pgSz w:w="11906" w:h="16838"/>
+      <w:pgSz w:w="11906" w:h="16838" w:code="9"/>
       <w:pgMar w:top="1440" w:right="1440" w:bottom="1440" w:left="1440" w:header="708" w:footer="708" w:gutter="0"/>
       <w:cols w:space="708"/>
       <w:docGrid w:linePitch="360"/>

</xml_diff>